<commit_message>
Added dry pdf and new test
</commit_message>
<xml_diff>
--- a/Dry.docx
+++ b/Dry.docx
@@ -295,6 +295,7 @@
           <w:szCs w:val="20"/>
         </w:rPr>
       </w:pPr>
+      <w:proofErr w:type="spellStart"/>
       <w:r>
         <w:rPr>
           <w:b/>
@@ -304,6 +305,7 @@
         </w:rPr>
         <w:t>m_teamsByID</w:t>
       </w:r>
+      <w:proofErr w:type="spellEnd"/>
       <w:r>
         <w:rPr>
           <w:rFonts w:hint="cs"/>
@@ -364,6 +366,7 @@
           <w:szCs w:val="20"/>
         </w:rPr>
       </w:pPr>
+      <w:proofErr w:type="spellStart"/>
       <w:r>
         <w:rPr>
           <w:b/>
@@ -382,6 +385,7 @@
         </w:rPr>
         <w:t>teamsByAbility</w:t>
       </w:r>
+      <w:proofErr w:type="spellEnd"/>
       <w:r>
         <w:rPr>
           <w:rFonts w:hint="cs"/>
@@ -509,6 +513,7 @@
         </w:rPr>
         <w:t xml:space="preserve"> (</w:t>
       </w:r>
+      <w:proofErr w:type="spellStart"/>
       <w:r>
         <w:rPr>
           <w:b/>
@@ -534,6 +539,7 @@
         </w:rPr>
         <w:t>numTotalPlayers</w:t>
       </w:r>
+      <w:proofErr w:type="spellEnd"/>
       <w:r>
         <w:rPr>
           <w:rFonts w:hint="cs"/>
@@ -570,6 +576,7 @@
         </w:rPr>
         <w:t xml:space="preserve"> (</w:t>
       </w:r>
+      <w:proofErr w:type="spellStart"/>
       <w:r>
         <w:rPr>
           <w:b/>
@@ -579,6 +586,7 @@
         </w:rPr>
         <w:t>m_numTeams</w:t>
       </w:r>
+      <w:proofErr w:type="spellEnd"/>
       <w:r>
         <w:rPr>
           <w:rFonts w:hint="cs"/>
@@ -669,6 +677,7 @@
         </w:rPr>
         <w:t xml:space="preserve"> (</w:t>
       </w:r>
+      <w:proofErr w:type="spellStart"/>
       <w:r>
         <w:rPr>
           <w:b/>
@@ -678,6 +687,7 @@
         </w:rPr>
         <w:t>m_playersHashTable</w:t>
       </w:r>
+      <w:proofErr w:type="spellEnd"/>
       <w:r>
         <w:rPr>
           <w:rFonts w:hint="cs"/>
@@ -722,6 +732,7 @@
         </w:rPr>
         <w:t xml:space="preserve">  בהתאם לכך, יש משתנה נוסף במערכת השומר את גודל טבלת הערבול הנוכחי (</w:t>
       </w:r>
+      <w:proofErr w:type="spellStart"/>
       <w:r>
         <w:rPr>
           <w:b/>
@@ -731,6 +742,7 @@
         </w:rPr>
         <w:t>m_currentHashSize</w:t>
       </w:r>
+      <w:proofErr w:type="spellEnd"/>
       <w:r>
         <w:rPr>
           <w:rFonts w:hint="cs"/>
@@ -912,6 +924,7 @@
         </w:rPr>
         <w:t xml:space="preserve">בנוסף, יש לכל קבוצה משתנה מטיפוס </w:t>
       </w:r>
+      <w:proofErr w:type="spellStart"/>
       <w:r>
         <w:rPr>
           <w:sz w:val="20"/>
@@ -919,6 +932,7 @@
         </w:rPr>
         <w:t>permutation_t</w:t>
       </w:r>
+      <w:proofErr w:type="spellEnd"/>
       <w:r>
         <w:rPr>
           <w:rFonts w:hint="cs"/>
@@ -1309,7 +1323,23 @@
           <w:sz w:val="20"/>
           <w:szCs w:val="20"/>
         </w:rPr>
-        <w:t>“add_player()”</w:t>
+        <w:t>“</w:t>
+      </w:r>
+      <w:proofErr w:type="spellStart"/>
+      <w:r>
+        <w:rPr>
+          <w:sz w:val="20"/>
+          <w:szCs w:val="20"/>
+        </w:rPr>
+        <w:t>add_player</w:t>
+      </w:r>
+      <w:proofErr w:type="spellEnd"/>
+      <w:r>
+        <w:rPr>
+          <w:sz w:val="20"/>
+          <w:szCs w:val="20"/>
+        </w:rPr>
+        <w:t>()”</w:t>
       </w:r>
       <w:r>
         <w:rPr>
@@ -1338,12 +1368,21 @@
         </w:rPr>
         <w:t>"</w:t>
       </w:r>
-      <w:r>
-        <w:rPr>
-          <w:sz w:val="20"/>
-          <w:szCs w:val="20"/>
-        </w:rPr>
-        <w:t>num_played_games_for_player()</w:t>
+      <w:proofErr w:type="spellStart"/>
+      <w:r>
+        <w:rPr>
+          <w:sz w:val="20"/>
+          <w:szCs w:val="20"/>
+        </w:rPr>
+        <w:t>num_played_games_for_player</w:t>
+      </w:r>
+      <w:proofErr w:type="spellEnd"/>
+      <w:r>
+        <w:rPr>
+          <w:sz w:val="20"/>
+          <w:szCs w:val="20"/>
+        </w:rPr>
+        <w:t>()</w:t>
       </w:r>
       <w:r>
         <w:rPr>
@@ -1390,6 +1429,7 @@
         </w:rPr>
         <w:t xml:space="preserve">יש לשחקן גם שני משתנים מטיפוס </w:t>
       </w:r>
+      <w:proofErr w:type="spellStart"/>
       <w:r>
         <w:rPr>
           <w:sz w:val="20"/>
@@ -1397,6 +1437,7 @@
         </w:rPr>
         <w:t>permutation_t</w:t>
       </w:r>
+      <w:proofErr w:type="spellEnd"/>
       <w:r>
         <w:rPr>
           <w:rFonts w:hint="cs"/>
@@ -1558,6 +1599,7 @@
         </w:rPr>
         <w:t xml:space="preserve">ולא </w:t>
       </w:r>
+      <w:proofErr w:type="spellStart"/>
       <w:r>
         <w:rPr>
           <w:sz w:val="20"/>
@@ -1565,6 +1607,7 @@
         </w:rPr>
         <w:t>nullptr</w:t>
       </w:r>
+      <w:proofErr w:type="spellEnd"/>
       <w:r>
         <w:rPr>
           <w:rFonts w:hint="cs"/>
@@ -1738,7 +1781,23 @@
           <w:sz w:val="20"/>
           <w:szCs w:val="20"/>
         </w:rPr>
-        <w:t>O(n+k)</w:t>
+        <w:t>O(</w:t>
+      </w:r>
+      <w:proofErr w:type="spellStart"/>
+      <w:r>
+        <w:rPr>
+          <w:sz w:val="20"/>
+          <w:szCs w:val="20"/>
+        </w:rPr>
+        <w:t>n+k</w:t>
+      </w:r>
+      <w:proofErr w:type="spellEnd"/>
+      <w:r>
+        <w:rPr>
+          <w:sz w:val="20"/>
+          <w:szCs w:val="20"/>
+        </w:rPr>
+        <w:t>)</w:t>
       </w:r>
       <w:r>
         <w:rPr>
@@ -1909,24 +1968,95 @@
       </w:pPr>
       <w:r>
         <w:rPr>
+          <w:rFonts w:hint="cs"/>
+          <w:sz w:val="20"/>
+          <w:szCs w:val="20"/>
+          <w:rtl/>
+        </w:rPr>
+        <w:t>מימין יש את עץ ה</w:t>
+      </w:r>
+      <w:r>
+        <w:rPr>
+          <w:rFonts w:hint="cs"/>
+          <w:sz w:val="20"/>
+          <w:szCs w:val="20"/>
+        </w:rPr>
+        <w:t>AVL</w:t>
+      </w:r>
+      <w:r>
+        <w:rPr>
+          <w:rFonts w:hint="cs"/>
+          <w:sz w:val="20"/>
+          <w:szCs w:val="20"/>
+          <w:rtl/>
+        </w:rPr>
+        <w:t xml:space="preserve"> של קבוצות הטורניר.  כל קבוצה מצביע</w:t>
+      </w:r>
+      <w:r>
+        <w:rPr>
+          <w:rFonts w:hint="cs"/>
+          <w:sz w:val="20"/>
+          <w:szCs w:val="20"/>
+          <w:rtl/>
+        </w:rPr>
+        <w:t>ה</w:t>
+      </w:r>
+      <w:r>
+        <w:rPr>
+          <w:rFonts w:hint="cs"/>
+          <w:sz w:val="20"/>
+          <w:szCs w:val="20"/>
+          <w:rtl/>
+        </w:rPr>
+        <w:t xml:space="preserve"> לשורש של "עץ הפוך" של שחקני הקבוצה.  </w:t>
+      </w:r>
+      <w:r>
+        <w:rPr>
+          <w:rFonts w:hint="cs"/>
+          <w:sz w:val="20"/>
+          <w:szCs w:val="20"/>
+          <w:rtl/>
+        </w:rPr>
+        <w:t>נשים לב כי השחקן בעץ ה</w:t>
+      </w:r>
+      <w:r>
+        <w:rPr>
+          <w:rFonts w:hint="cs"/>
+          <w:sz w:val="20"/>
+          <w:szCs w:val="20"/>
+        </w:rPr>
+        <w:t>AVL</w:t>
+      </w:r>
+      <w:r>
+        <w:rPr>
+          <w:rFonts w:hint="cs"/>
+          <w:sz w:val="20"/>
+          <w:szCs w:val="20"/>
+          <w:rtl/>
+        </w:rPr>
+        <w:t xml:space="preserve"> של טבלת הערבול והשחקן ב"עץ ההפוך" של שחקני הקבוצה זהו אותו אובייקט!</w:t>
+      </w:r>
+    </w:p>
+    <w:p>
+      <w:pPr>
+        <w:bidi/>
+        <w:rPr>
+          <w:b/>
+          <w:bCs/>
+          <w:rtl/>
+        </w:rPr>
+      </w:pPr>
+      <w:r>
+        <w:rPr>
           <w:rFonts w:cs="Arial"/>
-          <w:noProof/>
-          <w:sz w:val="20"/>
-          <w:szCs w:val="20"/>
+          <w:b/>
+          <w:bCs/>
           <w:rtl/>
         </w:rPr>
         <w:drawing>
-          <wp:anchor distT="0" distB="0" distL="114300" distR="114300" simplePos="0" relativeHeight="251658240" behindDoc="0" locked="0" layoutInCell="1" allowOverlap="1" wp14:anchorId="667486CF" wp14:editId="0D67DE02">
-            <wp:simplePos x="0" y="0"/>
-            <wp:positionH relativeFrom="column">
-              <wp:posOffset>40640</wp:posOffset>
-            </wp:positionH>
-            <wp:positionV relativeFrom="paragraph">
-              <wp:posOffset>356235</wp:posOffset>
-            </wp:positionV>
-            <wp:extent cx="5731510" cy="2951480"/>
-            <wp:effectExtent l="0" t="0" r="2540" b="1270"/>
-            <wp:wrapTopAndBottom/>
+          <wp:inline distT="0" distB="0" distL="0" distR="0" wp14:anchorId="3AAF6B6B" wp14:editId="6555B206">
+            <wp:extent cx="5731510" cy="3010535"/>
+            <wp:effectExtent l="0" t="0" r="2540" b="0"/>
             <wp:docPr id="1" name="Picture 1"/>
             <wp:cNvGraphicFramePr>
               <a:graphicFrameLocks xmlns:a="http://schemas.openxmlformats.org/drawingml/2006/main" noChangeAspect="1"/>
@@ -1950,9 +2080,6 @@
                             </a14:imgLayer>
                           </a14:imgProps>
                         </a:ext>
-                        <a:ext uri="{28A0092B-C50C-407E-A947-70E740481C1C}">
-                          <a14:useLocalDpi xmlns:a14="http://schemas.microsoft.com/office/drawing/2010/main" val="0"/>
-                        </a:ext>
                       </a:extLst>
                     </a:blip>
                     <a:stretch>
@@ -1962,7 +2089,7 @@
                   <pic:spPr>
                     <a:xfrm>
                       <a:off x="0" y="0"/>
-                      <a:ext cx="5731510" cy="2951480"/>
+                      <a:ext cx="5731510" cy="3010535"/>
                     </a:xfrm>
                     <a:prstGeom prst="rect">
                       <a:avLst/>
@@ -1971,88 +2098,9 @@
                 </pic:pic>
               </a:graphicData>
             </a:graphic>
-          </wp:anchor>
+          </wp:inline>
         </w:drawing>
       </w:r>
-      <w:r>
-        <w:rPr>
-          <w:rFonts w:hint="cs"/>
-          <w:sz w:val="20"/>
-          <w:szCs w:val="20"/>
-          <w:rtl/>
-        </w:rPr>
-        <w:t>מימין יש את עץ ה</w:t>
-      </w:r>
-      <w:r>
-        <w:rPr>
-          <w:rFonts w:hint="cs"/>
-          <w:sz w:val="20"/>
-          <w:szCs w:val="20"/>
-        </w:rPr>
-        <w:t>AVL</w:t>
-      </w:r>
-      <w:r>
-        <w:rPr>
-          <w:rFonts w:hint="cs"/>
-          <w:sz w:val="20"/>
-          <w:szCs w:val="20"/>
-          <w:rtl/>
-        </w:rPr>
-        <w:t xml:space="preserve"> של קבוצות הטורניר.  כל קבוצה מצביע</w:t>
-      </w:r>
-      <w:r>
-        <w:rPr>
-          <w:rFonts w:hint="cs"/>
-          <w:sz w:val="20"/>
-          <w:szCs w:val="20"/>
-          <w:rtl/>
-        </w:rPr>
-        <w:t>ה</w:t>
-      </w:r>
-      <w:r>
-        <w:rPr>
-          <w:rFonts w:hint="cs"/>
-          <w:sz w:val="20"/>
-          <w:szCs w:val="20"/>
-          <w:rtl/>
-        </w:rPr>
-        <w:t xml:space="preserve"> לשורש של "עץ הפוך" של שחקני הקבוצה.  </w:t>
-      </w:r>
-      <w:r>
-        <w:rPr>
-          <w:rFonts w:hint="cs"/>
-          <w:sz w:val="20"/>
-          <w:szCs w:val="20"/>
-          <w:rtl/>
-        </w:rPr>
-        <w:t>נשים לב כי השחקן בעץ ה</w:t>
-      </w:r>
-      <w:r>
-        <w:rPr>
-          <w:rFonts w:hint="cs"/>
-          <w:sz w:val="20"/>
-          <w:szCs w:val="20"/>
-        </w:rPr>
-        <w:t>AVL</w:t>
-      </w:r>
-      <w:r>
-        <w:rPr>
-          <w:rFonts w:hint="cs"/>
-          <w:sz w:val="20"/>
-          <w:szCs w:val="20"/>
-          <w:rtl/>
-        </w:rPr>
-        <w:t xml:space="preserve"> של טבלת הערבול והשחקן ב"עץ ההפוך" של שחקני הקבוצה זהו אותו אובייקט!</w:t>
-      </w:r>
-    </w:p>
-    <w:p>
-      <w:pPr>
-        <w:rPr>
-          <w:b/>
-          <w:bCs/>
-          <w:rtl/>
-        </w:rPr>
-      </w:pPr>
     </w:p>
     <w:p>
       <w:pPr>
@@ -2104,6 +2152,7 @@
           <w:rtl/>
         </w:rPr>
       </w:pPr>
+      <w:proofErr w:type="spellStart"/>
       <w:r>
         <w:rPr>
           <w:b/>
@@ -2111,6 +2160,7 @@
         </w:rPr>
         <w:t>world_cup_t</w:t>
       </w:r>
+      <w:proofErr w:type="spellEnd"/>
       <w:r>
         <w:rPr>
           <w:rFonts w:hint="cs"/>
@@ -2630,6 +2680,7 @@
           <w:rtl/>
         </w:rPr>
       </w:pPr>
+      <w:proofErr w:type="spellStart"/>
       <w:r>
         <w:rPr>
           <w:b/>
@@ -2637,6 +2688,7 @@
         </w:rPr>
         <w:t>world_cup_t</w:t>
       </w:r>
+      <w:proofErr w:type="spellEnd"/>
       <w:r>
         <w:rPr>
           <w:rFonts w:hint="cs"/>
@@ -2733,6 +2785,7 @@
         </w:rPr>
         <w:t xml:space="preserve"> </w:t>
       </w:r>
+      <w:proofErr w:type="spellStart"/>
       <w:r>
         <w:rPr>
           <w:sz w:val="20"/>
@@ -2740,6 +2793,7 @@
         </w:rPr>
         <w:t>m_teamsByID</w:t>
       </w:r>
+      <w:proofErr w:type="spellEnd"/>
       <w:r>
         <w:rPr>
           <w:rFonts w:hint="cs"/>
@@ -2767,6 +2821,7 @@
         </w:rPr>
         <w:t>-</w:t>
       </w:r>
+      <w:proofErr w:type="spellStart"/>
       <w:r>
         <w:rPr>
           <w:sz w:val="20"/>
@@ -2781,6 +2836,7 @@
         </w:rPr>
         <w:t>playersHashTable</w:t>
       </w:r>
+      <w:proofErr w:type="spellEnd"/>
       <w:r>
         <w:rPr>
           <w:rFonts w:hint="cs"/>
@@ -3711,15 +3767,35 @@
           <w:sz w:val="20"/>
           <w:szCs w:val="20"/>
         </w:rPr>
-        <w:t>O(n+k)</w:t>
-      </w:r>
-      <w:r>
-        <w:rPr>
-          <w:rFonts w:hint="cs"/>
+        <w:t>O(</w:t>
+      </w:r>
+      <w:proofErr w:type="spellStart"/>
+      <w:r>
+        <w:rPr>
           <w:b/>
           <w:bCs/>
           <w:sz w:val="20"/>
           <w:szCs w:val="20"/>
+        </w:rPr>
+        <w:t>n+k</w:t>
+      </w:r>
+      <w:proofErr w:type="spellEnd"/>
+      <w:r>
+        <w:rPr>
+          <w:b/>
+          <w:bCs/>
+          <w:sz w:val="20"/>
+          <w:szCs w:val="20"/>
+        </w:rPr>
+        <w:t>)</w:t>
+      </w:r>
+      <w:r>
+        <w:rPr>
+          <w:rFonts w:hint="cs"/>
+          <w:b/>
+          <w:bCs/>
+          <w:sz w:val="20"/>
+          <w:szCs w:val="20"/>
           <w:rtl/>
         </w:rPr>
         <w:t>.</w:t>
@@ -3748,6 +3824,7 @@
           <w:rtl/>
         </w:rPr>
       </w:pPr>
+      <w:proofErr w:type="spellStart"/>
       <w:r>
         <w:rPr>
           <w:b/>
@@ -3755,6 +3832,7 @@
         </w:rPr>
         <w:t>add_team</w:t>
       </w:r>
+      <w:proofErr w:type="spellEnd"/>
       <w:r>
         <w:rPr>
           <w:rFonts w:hint="cs"/>
@@ -4010,6 +4088,7 @@
         </w:rPr>
         <w:t xml:space="preserve"> </w:t>
       </w:r>
+      <w:proofErr w:type="spellStart"/>
       <w:r>
         <w:rPr>
           <w:sz w:val="20"/>
@@ -4017,6 +4096,7 @@
         </w:rPr>
         <w:t>m_teamsByID</w:t>
       </w:r>
+      <w:proofErr w:type="spellEnd"/>
       <w:r>
         <w:rPr>
           <w:rFonts w:hint="cs"/>
@@ -4235,6 +4315,7 @@
         </w:rPr>
         <w:t xml:space="preserve">את אותו התהליך נעשה גם בהכנסת הקבוצה לעץ </w:t>
       </w:r>
+      <w:proofErr w:type="spellStart"/>
       <w:r>
         <w:rPr>
           <w:sz w:val="20"/>
@@ -4242,6 +4323,7 @@
         </w:rPr>
         <w:t>m_teamsByAbility</w:t>
       </w:r>
+      <w:proofErr w:type="spellEnd"/>
       <w:r>
         <w:rPr>
           <w:rFonts w:hint="cs"/>
@@ -4318,6 +4400,7 @@
           <w:rtl/>
         </w:rPr>
       </w:pPr>
+      <w:proofErr w:type="spellStart"/>
       <w:r>
         <w:rPr>
           <w:b/>
@@ -4325,6 +4408,7 @@
         </w:rPr>
         <w:t>remove_team</w:t>
       </w:r>
+      <w:proofErr w:type="spellEnd"/>
       <w:r>
         <w:rPr>
           <w:rFonts w:hint="cs"/>
@@ -4465,6 +4549,7 @@
         </w:rPr>
         <w:t xml:space="preserve"> של הקבוצות המסודרות לפי מזהה קבוצה - </w:t>
       </w:r>
+      <w:proofErr w:type="spellStart"/>
       <w:r>
         <w:rPr>
           <w:sz w:val="20"/>
@@ -4472,6 +4557,7 @@
         </w:rPr>
         <w:t>m_teamsByID</w:t>
       </w:r>
+      <w:proofErr w:type="spellEnd"/>
       <w:r>
         <w:rPr>
           <w:rFonts w:hint="cs"/>
@@ -4594,6 +4680,7 @@
         </w:rPr>
         <w:t xml:space="preserve"> </w:t>
       </w:r>
+      <w:proofErr w:type="spellStart"/>
       <w:r>
         <w:rPr>
           <w:sz w:val="20"/>
@@ -4601,6 +4688,7 @@
         </w:rPr>
         <w:t>m_teamsByID</w:t>
       </w:r>
+      <w:proofErr w:type="spellEnd"/>
       <w:r>
         <w:rPr>
           <w:rFonts w:hint="cs"/>
@@ -4610,6 +4698,7 @@
         </w:rPr>
         <w:t xml:space="preserve"> ו-</w:t>
       </w:r>
+      <w:proofErr w:type="spellStart"/>
       <w:r>
         <w:rPr>
           <w:sz w:val="20"/>
@@ -4617,6 +4706,7 @@
         </w:rPr>
         <w:t>m_teamsByAbility</w:t>
       </w:r>
+      <w:proofErr w:type="spellEnd"/>
       <w:r>
         <w:rPr>
           <w:rFonts w:hint="cs"/>
@@ -4644,6 +4734,7 @@
         </w:rPr>
         <w:t xml:space="preserve">כאשר מסירים את הקבוצה מהעץ דרגות </w:t>
       </w:r>
+      <w:proofErr w:type="spellStart"/>
       <w:r>
         <w:rPr>
           <w:sz w:val="20"/>
@@ -4651,6 +4742,7 @@
         </w:rPr>
         <w:t>m_teamsByAbility</w:t>
       </w:r>
+      <w:proofErr w:type="spellEnd"/>
       <w:r>
         <w:rPr>
           <w:rFonts w:hint="cs"/>
@@ -4730,6 +4822,7 @@
         </w:rPr>
         <w:t xml:space="preserve"> </w:t>
       </w:r>
+      <w:proofErr w:type="spellStart"/>
       <w:r>
         <w:rPr>
           <w:sz w:val="20"/>
@@ -4737,6 +4830,7 @@
         </w:rPr>
         <w:t>nullptr</w:t>
       </w:r>
+      <w:proofErr w:type="spellEnd"/>
       <w:r>
         <w:rPr>
           <w:rFonts w:hint="cs"/>
@@ -4904,6 +4998,7 @@
         </w:rPr>
         <w:t xml:space="preserve"> חיפוש בעץ </w:t>
       </w:r>
+      <w:proofErr w:type="spellStart"/>
       <w:r>
         <w:rPr>
           <w:sz w:val="20"/>
@@ -4911,6 +5006,7 @@
         </w:rPr>
         <w:t>m_teamsByID</w:t>
       </w:r>
+      <w:proofErr w:type="spellEnd"/>
       <w:r>
         <w:rPr>
           <w:rFonts w:hint="cs"/>
@@ -4938,6 +5034,7 @@
         </w:rPr>
         <w:t xml:space="preserve"> כדי להסיר את הקבוצה מ-</w:t>
       </w:r>
+      <w:proofErr w:type="spellStart"/>
       <w:r>
         <w:rPr>
           <w:sz w:val="20"/>
@@ -4945,6 +5042,7 @@
         </w:rPr>
         <w:t>m_teamsByID</w:t>
       </w:r>
+      <w:proofErr w:type="spellEnd"/>
       <w:r>
         <w:rPr>
           <w:rFonts w:hint="cs"/>
@@ -4954,6 +5052,7 @@
         </w:rPr>
         <w:t xml:space="preserve"> ו-</w:t>
       </w:r>
+      <w:proofErr w:type="spellStart"/>
       <w:r>
         <w:rPr>
           <w:sz w:val="20"/>
@@ -4961,6 +5060,7 @@
         </w:rPr>
         <w:t>m_teamsByAbility</w:t>
       </w:r>
+      <w:proofErr w:type="spellEnd"/>
       <w:r>
         <w:rPr>
           <w:rFonts w:hint="cs"/>
@@ -5173,6 +5273,7 @@
         </w:rPr>
         <w:t xml:space="preserve"> בעץ הדרגות </w:t>
       </w:r>
+      <w:proofErr w:type="spellStart"/>
       <w:r>
         <w:rPr>
           <w:sz w:val="20"/>
@@ -5180,6 +5281,7 @@
         </w:rPr>
         <w:t>m_teamsByAbility</w:t>
       </w:r>
+      <w:proofErr w:type="spellEnd"/>
       <w:r>
         <w:rPr>
           <w:rFonts w:hint="cs"/>
@@ -5319,6 +5421,7 @@
           <w:rtl/>
         </w:rPr>
       </w:pPr>
+      <w:proofErr w:type="spellStart"/>
       <w:r>
         <w:rPr>
           <w:b/>
@@ -5326,6 +5429,7 @@
         </w:rPr>
         <w:t>add_player</w:t>
       </w:r>
+      <w:proofErr w:type="spellEnd"/>
       <w:r>
         <w:rPr>
           <w:rFonts w:hint="cs"/>
@@ -5755,8 +5859,17 @@
           <w:sz w:val="20"/>
           <w:szCs w:val="20"/>
         </w:rPr>
-        <w:t>f(x) = xmodk</w:t>
-      </w:r>
+        <w:t xml:space="preserve">f(x) = </w:t>
+      </w:r>
+      <w:proofErr w:type="spellStart"/>
+      <w:r>
+        <w:rPr>
+          <w:sz w:val="20"/>
+          <w:szCs w:val="20"/>
+        </w:rPr>
+        <w:t>xmodk</w:t>
+      </w:r>
+      <w:proofErr w:type="spellEnd"/>
       <w:r>
         <w:rPr>
           <w:rFonts w:hint="cs"/>
@@ -5943,6 +6056,7 @@
         </w:rPr>
         <w:t xml:space="preserve">דרגות </w:t>
       </w:r>
+      <w:proofErr w:type="spellStart"/>
       <w:r>
         <w:rPr>
           <w:sz w:val="20"/>
@@ -5950,6 +6064,7 @@
         </w:rPr>
         <w:t>m_teamsByAbility</w:t>
       </w:r>
+      <w:proofErr w:type="spellEnd"/>
       <w:r>
         <w:rPr>
           <w:rFonts w:hint="cs"/>
@@ -5995,6 +6110,7 @@
         </w:rPr>
         <w:t xml:space="preserve">נכניס מחדש את הקבוצה המעודכנת לעץ </w:t>
       </w:r>
+      <w:proofErr w:type="spellStart"/>
       <w:r>
         <w:rPr>
           <w:sz w:val="20"/>
@@ -6002,6 +6118,7 @@
         </w:rPr>
         <w:t>m_teamsByAbility</w:t>
       </w:r>
+      <w:proofErr w:type="spellEnd"/>
       <w:r>
         <w:rPr>
           <w:rFonts w:hint="cs"/>
@@ -6428,6 +6545,7 @@
         </w:rPr>
         <w:t xml:space="preserve"> (גם החישוב של ה</w:t>
       </w:r>
+      <w:proofErr w:type="spellStart"/>
       <w:r>
         <w:rPr>
           <w:sz w:val="20"/>
@@ -6435,6 +6553,7 @@
         </w:rPr>
         <w:t>permutation_t</w:t>
       </w:r>
+      <w:proofErr w:type="spellEnd"/>
       <w:r>
         <w:rPr>
           <w:rFonts w:hint="cs"/>
@@ -6453,6 +6572,7 @@
         </w:rPr>
         <w:t xml:space="preserve">וכפל </w:t>
       </w:r>
+      <w:proofErr w:type="spellStart"/>
       <w:r>
         <w:rPr>
           <w:sz w:val="20"/>
@@ -6460,6 +6580,7 @@
         </w:rPr>
         <w:t>permutation_t</w:t>
       </w:r>
+      <w:proofErr w:type="spellEnd"/>
       <w:r>
         <w:rPr>
           <w:rFonts w:hint="cs"/>
@@ -6689,6 +6810,7 @@
         </w:rPr>
         <w:t>נאתחל את איבריו ל-</w:t>
       </w:r>
+      <w:proofErr w:type="spellStart"/>
       <w:r>
         <w:rPr>
           <w:sz w:val="20"/>
@@ -6696,6 +6818,7 @@
         </w:rPr>
         <w:t>nullptr</w:t>
       </w:r>
+      <w:proofErr w:type="spellEnd"/>
       <w:r>
         <w:rPr>
           <w:rFonts w:hint="cs"/>
@@ -7400,6 +7523,7 @@
         </w:rPr>
         <w:t xml:space="preserve">דרגות </w:t>
       </w:r>
+      <w:proofErr w:type="spellStart"/>
       <w:r>
         <w:rPr>
           <w:sz w:val="20"/>
@@ -7407,6 +7531,7 @@
         </w:rPr>
         <w:t>m_teamsByAbility</w:t>
       </w:r>
+      <w:proofErr w:type="spellEnd"/>
       <w:r>
         <w:rPr>
           <w:rFonts w:hint="cs"/>
@@ -7576,6 +7701,7 @@
         </w:rPr>
         <w:t xml:space="preserve"> בעץ הדרגות </w:t>
       </w:r>
+      <w:proofErr w:type="spellStart"/>
       <w:r>
         <w:rPr>
           <w:sz w:val="20"/>
@@ -7583,6 +7709,7 @@
         </w:rPr>
         <w:t>m_teamsByAbility</w:t>
       </w:r>
+      <w:proofErr w:type="spellEnd"/>
       <w:r>
         <w:rPr>
           <w:rFonts w:hint="cs"/>
@@ -7722,6 +7849,7 @@
         </w:rPr>
         <w:t xml:space="preserve"> (גם החישוב כפל </w:t>
       </w:r>
+      <w:proofErr w:type="spellStart"/>
       <w:r>
         <w:rPr>
           <w:sz w:val="20"/>
@@ -7729,6 +7857,7 @@
         </w:rPr>
         <w:t>permutation_t</w:t>
       </w:r>
+      <w:proofErr w:type="spellEnd"/>
       <w:r>
         <w:rPr>
           <w:rFonts w:hint="cs"/>
@@ -7856,6 +7985,7 @@
           <w:rtl/>
         </w:rPr>
       </w:pPr>
+      <w:proofErr w:type="spellStart"/>
       <w:r>
         <w:rPr>
           <w:b/>
@@ -7863,6 +7993,7 @@
         </w:rPr>
         <w:t>play_match</w:t>
       </w:r>
+      <w:proofErr w:type="spellEnd"/>
       <w:r>
         <w:rPr>
           <w:rFonts w:hint="cs"/>
@@ -8060,6 +8191,7 @@
         </w:rPr>
         <w:t xml:space="preserve"> של </w:t>
       </w:r>
+      <w:proofErr w:type="spellStart"/>
       <w:r>
         <w:rPr>
           <w:sz w:val="20"/>
@@ -8067,6 +8199,7 @@
         </w:rPr>
         <w:t>m_teamsByID</w:t>
       </w:r>
+      <w:proofErr w:type="spellEnd"/>
       <w:r>
         <w:rPr>
           <w:rFonts w:hint="cs"/>
@@ -8258,6 +8391,7 @@
           <w:rtl/>
         </w:rPr>
       </w:pPr>
+      <w:proofErr w:type="spellStart"/>
       <w:r>
         <w:rPr>
           <w:b/>
@@ -8265,6 +8399,7 @@
         </w:rPr>
         <w:t>num_played_games_for_player</w:t>
       </w:r>
+      <w:proofErr w:type="spellEnd"/>
       <w:r>
         <w:rPr>
           <w:rFonts w:hint="cs"/>
@@ -8710,6 +8845,7 @@
         </w:rPr>
         <w:t xml:space="preserve">כעת השחקן מצביע ישירות על שורש ה"עץ ההפוך" של שחקני הקבוצה, שהוא מצביע על הקבוצה המתאימה.  נוסיף לכמות המשחקים של השחקן, את כמות המשחקים של השחקן בשורש ה"עץ ההפוך" (אם הוא קיים) ואת כמות המשחקים של הקבוצה בה משחק (אם לא הודחה).  נשים לב שאנו מוסיפים את הערכים הללו כי החסרנו אותם בתהליך הכנסת השחקן (פעולה </w:t>
       </w:r>
+      <w:proofErr w:type="spellStart"/>
       <w:r>
         <w:rPr>
           <w:sz w:val="20"/>
@@ -8717,6 +8853,7 @@
         </w:rPr>
         <w:t>add_player</w:t>
       </w:r>
+      <w:proofErr w:type="spellEnd"/>
       <w:r>
         <w:rPr>
           <w:rFonts w:hint="cs"/>
@@ -8956,6 +9093,7 @@
         </w:rPr>
         <w:t xml:space="preserve">, כפל משתנים מטיפוס </w:t>
       </w:r>
+      <w:proofErr w:type="spellStart"/>
       <w:r>
         <w:rPr>
           <w:sz w:val="20"/>
@@ -8963,6 +9101,7 @@
         </w:rPr>
         <w:t>permutation_t</w:t>
       </w:r>
+      <w:proofErr w:type="spellEnd"/>
       <w:r>
         <w:rPr>
           <w:rFonts w:hint="cs"/>
@@ -9052,6 +9191,7 @@
         </w:rPr>
         <w:t xml:space="preserve"> בכל הפעולות (חוץ מ-</w:t>
       </w:r>
+      <w:proofErr w:type="spellStart"/>
       <w:r>
         <w:rPr>
           <w:sz w:val="20"/>
@@ -9059,6 +9199,7 @@
         </w:rPr>
         <w:t>add_player</w:t>
       </w:r>
+      <w:proofErr w:type="spellEnd"/>
       <w:r>
         <w:rPr>
           <w:rFonts w:hint="cs"/>
@@ -9260,6 +9401,7 @@
           <w:rtl/>
         </w:rPr>
       </w:pPr>
+      <w:proofErr w:type="spellStart"/>
       <w:r>
         <w:rPr>
           <w:b/>
@@ -9267,6 +9409,7 @@
         </w:rPr>
         <w:t>add_player_cards</w:t>
       </w:r>
+      <w:proofErr w:type="spellEnd"/>
       <w:r>
         <w:rPr>
           <w:rFonts w:hint="cs"/>
@@ -9672,6 +9815,7 @@
         </w:rPr>
         <w:t>נבדוק אם שורש ה"עץ ההפוך" של שחקני הקבוצה מצביע ל-</w:t>
       </w:r>
+      <w:proofErr w:type="spellStart"/>
       <w:r>
         <w:rPr>
           <w:sz w:val="20"/>
@@ -9679,6 +9823,7 @@
         </w:rPr>
         <w:t>nullptr</w:t>
       </w:r>
+      <w:proofErr w:type="spellEnd"/>
       <w:r>
         <w:rPr>
           <w:rFonts w:hint="cs"/>
@@ -10024,6 +10169,7 @@
         </w:rPr>
         <w:t xml:space="preserve">, כפל משתנים מטיפוס </w:t>
       </w:r>
+      <w:proofErr w:type="spellStart"/>
       <w:r>
         <w:rPr>
           <w:sz w:val="20"/>
@@ -10031,6 +10177,7 @@
         </w:rPr>
         <w:t>permutation_t</w:t>
       </w:r>
+      <w:proofErr w:type="spellEnd"/>
       <w:r>
         <w:rPr>
           <w:rFonts w:hint="cs"/>
@@ -10104,6 +10251,7 @@
         </w:rPr>
         <w:t xml:space="preserve"> בכל הפעולות (חוץ מ-</w:t>
       </w:r>
+      <w:proofErr w:type="spellStart"/>
       <w:r>
         <w:rPr>
           <w:sz w:val="20"/>
@@ -10111,6 +10259,7 @@
         </w:rPr>
         <w:t>add_player</w:t>
       </w:r>
+      <w:proofErr w:type="spellEnd"/>
       <w:r>
         <w:rPr>
           <w:rFonts w:hint="cs"/>
@@ -10288,6 +10437,7 @@
           <w:rtl/>
         </w:rPr>
       </w:pPr>
+      <w:proofErr w:type="spellStart"/>
       <w:r>
         <w:rPr>
           <w:b/>
@@ -10295,6 +10445,7 @@
         </w:rPr>
         <w:t>get_player_cards</w:t>
       </w:r>
+      <w:proofErr w:type="spellEnd"/>
       <w:r>
         <w:rPr>
           <w:rFonts w:hint="cs"/>
@@ -10729,23 +10880,32 @@
           <w:b/>
           <w:bCs/>
         </w:rPr>
-        <w:t xml:space="preserve"> get_team_points</w:t>
-      </w:r>
+        <w:t xml:space="preserve"> </w:t>
+      </w:r>
+      <w:proofErr w:type="spellStart"/>
       <w:r>
         <w:rPr>
           <w:b/>
           <w:bCs/>
-          <w:rtl/>
-        </w:rPr>
-        <w:t>–</w:t>
-      </w:r>
-      <w:r>
-        <w:rPr>
-          <w:rFonts w:hint="cs"/>
+        </w:rPr>
+        <w:t>get_team_points</w:t>
+      </w:r>
+      <w:proofErr w:type="spellEnd"/>
+      <w:r>
+        <w:rPr>
           <w:b/>
           <w:bCs/>
           <w:rtl/>
         </w:rPr>
+        <w:t>–</w:t>
+      </w:r>
+      <w:r>
+        <w:rPr>
+          <w:rFonts w:hint="cs"/>
+          <w:b/>
+          <w:bCs/>
+          <w:rtl/>
+        </w:rPr>
         <w:t xml:space="preserve"> </w:t>
       </w:r>
     </w:p>
@@ -10832,6 +10992,7 @@
         </w:rPr>
         <w:t xml:space="preserve">נחפש את הקבוצה בעץ </w:t>
       </w:r>
+      <w:proofErr w:type="spellStart"/>
       <w:r>
         <w:rPr>
           <w:sz w:val="20"/>
@@ -10839,6 +11000,7 @@
         </w:rPr>
         <w:t>m_teamsByID</w:t>
       </w:r>
+      <w:proofErr w:type="spellEnd"/>
       <w:r>
         <w:rPr>
           <w:rFonts w:hint="cs"/>
@@ -11190,459 +11352,393 @@
           <w:b/>
           <w:bCs/>
         </w:rPr>
-        <w:t xml:space="preserve"> get_ith_pointless_ability</w:t>
-      </w:r>
+        <w:t xml:space="preserve"> </w:t>
+      </w:r>
+      <w:proofErr w:type="spellStart"/>
       <w:r>
         <w:rPr>
           <w:b/>
           <w:bCs/>
-          <w:rtl/>
-        </w:rPr>
-        <w:t>–</w:t>
-      </w:r>
-      <w:r>
-        <w:rPr>
-          <w:rFonts w:hint="cs"/>
+        </w:rPr>
+        <w:t>get_ith_pointless_ability</w:t>
+      </w:r>
+      <w:proofErr w:type="spellEnd"/>
+      <w:r>
+        <w:rPr>
           <w:b/>
           <w:bCs/>
           <w:rtl/>
         </w:rPr>
-        <w:t xml:space="preserve"> </w:t>
-      </w:r>
-    </w:p>
-    <w:p>
-      <w:pPr>
-        <w:pStyle w:val="ListParagraph"/>
-        <w:bidi/>
-        <w:rPr>
-          <w:rFonts w:hint="cs"/>
-          <w:sz w:val="20"/>
-          <w:szCs w:val="20"/>
-          <w:rtl/>
-        </w:rPr>
-      </w:pPr>
-      <w:r>
-        <w:rPr>
-          <w:rFonts w:hint="cs"/>
-          <w:sz w:val="20"/>
-          <w:szCs w:val="20"/>
-          <w:rtl/>
-        </w:rPr>
-        <w:t xml:space="preserve">נחזיר את </w:t>
-      </w:r>
-      <w:r>
-        <w:rPr>
-          <w:rFonts w:hint="cs"/>
-          <w:sz w:val="20"/>
-          <w:szCs w:val="20"/>
-          <w:rtl/>
-        </w:rPr>
-        <w:t>המזהה של השחקן בעל היכולת ה-</w:t>
-      </w:r>
-      <w:r>
-        <w:rPr>
-          <w:sz w:val="20"/>
-          <w:szCs w:val="20"/>
-        </w:rPr>
-        <w:t>i</w:t>
-      </w:r>
-      <w:r>
-        <w:rPr>
-          <w:rFonts w:hint="cs"/>
-          <w:sz w:val="20"/>
-          <w:szCs w:val="20"/>
-          <w:rtl/>
-        </w:rPr>
-        <w:t>.</w:t>
-      </w:r>
-    </w:p>
-    <w:p>
-      <w:pPr>
-        <w:pStyle w:val="ListParagraph"/>
-        <w:bidi/>
-        <w:rPr>
-          <w:sz w:val="20"/>
-          <w:szCs w:val="20"/>
-          <w:rtl/>
-        </w:rPr>
-      </w:pPr>
-      <w:r>
-        <w:rPr>
-          <w:rFonts w:hint="cs"/>
-          <w:sz w:val="20"/>
-          <w:szCs w:val="20"/>
-          <w:rtl/>
-        </w:rPr>
-        <w:t xml:space="preserve">ראשית נבדוק את תקינות הקלט, ונחזיר </w:t>
-      </w:r>
-      <w:r>
-        <w:rPr>
-          <w:rFonts w:hint="cs"/>
-          <w:sz w:val="20"/>
-          <w:szCs w:val="20"/>
-        </w:rPr>
-        <w:t>FAILURE</w:t>
-      </w:r>
-      <w:r>
-        <w:rPr>
-          <w:rFonts w:hint="cs"/>
-          <w:sz w:val="20"/>
-          <w:szCs w:val="20"/>
-          <w:rtl/>
-        </w:rPr>
-        <w:t xml:space="preserve"> אם התקבל אינדקס </w:t>
-      </w:r>
-      <w:r>
-        <w:rPr>
-          <w:sz w:val="20"/>
-          <w:szCs w:val="20"/>
-        </w:rPr>
-        <w:t>i</w:t>
-      </w:r>
-      <w:r>
-        <w:rPr>
-          <w:rFonts w:hint="cs"/>
-          <w:sz w:val="20"/>
-          <w:szCs w:val="20"/>
-          <w:rtl/>
-        </w:rPr>
-        <w:t xml:space="preserve"> שלילי, אם אין קבוצות בגביע העולם כלל, או אם האינדקס </w:t>
-      </w:r>
-      <w:r>
-        <w:rPr>
-          <w:sz w:val="20"/>
-          <w:szCs w:val="20"/>
-        </w:rPr>
-        <w:t>i</w:t>
-      </w:r>
-      <w:r>
-        <w:rPr>
-          <w:rFonts w:hint="cs"/>
-          <w:sz w:val="20"/>
-          <w:szCs w:val="20"/>
-          <w:rtl/>
-        </w:rPr>
-        <w:t xml:space="preserve"> שהתקבל גדול מכמות הקבוצות בגביע העולם</w:t>
-      </w:r>
-      <w:r>
-        <w:rPr>
-          <w:rFonts w:hint="cs"/>
-          <w:sz w:val="20"/>
-          <w:szCs w:val="20"/>
-          <w:rtl/>
-        </w:rPr>
-        <w:t xml:space="preserve">.  </w:t>
-      </w:r>
-      <w:r>
-        <w:rPr>
-          <w:rFonts w:hint="cs"/>
-          <w:sz w:val="20"/>
-          <w:szCs w:val="20"/>
-          <w:rtl/>
-        </w:rPr>
-        <w:t xml:space="preserve">נתחיל בחיפוש אחר האינדקס הזה בעץ </w:t>
-      </w:r>
-      <w:r>
-        <w:rPr>
-          <w:sz w:val="20"/>
-          <w:szCs w:val="20"/>
-        </w:rPr>
-        <w:t>m_teamsByAbility</w:t>
-      </w:r>
-      <w:r>
-        <w:rPr>
-          <w:rFonts w:hint="cs"/>
-          <w:sz w:val="20"/>
-          <w:szCs w:val="20"/>
-          <w:rtl/>
-        </w:rPr>
-        <w:t>, שהוא עץ דרגות בו הקבוצות מסודרות לפי היכולת של הקבוצה (אשר היא סכום היכולות של כלל שחקניה)</w:t>
-      </w:r>
-      <w:r>
-        <w:rPr>
-          <w:rFonts w:hint="cs"/>
-          <w:sz w:val="20"/>
-          <w:szCs w:val="20"/>
-          <w:rtl/>
-        </w:rPr>
-        <w:t>.</w:t>
-      </w:r>
-      <w:r>
-        <w:rPr>
-          <w:rFonts w:hint="cs"/>
-          <w:sz w:val="20"/>
-          <w:szCs w:val="20"/>
-          <w:rtl/>
-        </w:rPr>
-        <w:t xml:space="preserve">  נרד בעץ דרגות עד הגעה ל-</w:t>
-      </w:r>
-      <w:r>
-        <w:rPr>
-          <w:sz w:val="20"/>
-          <w:szCs w:val="20"/>
-        </w:rPr>
-        <w:t>node</w:t>
-      </w:r>
-      <w:r>
-        <w:rPr>
-          <w:rFonts w:hint="cs"/>
-          <w:sz w:val="20"/>
-          <w:szCs w:val="20"/>
-          <w:rtl/>
-        </w:rPr>
-        <w:t xml:space="preserve"> עם האינדקס המתאים, ונחזיר את ה-</w:t>
-      </w:r>
-      <w:r>
-        <w:rPr>
-          <w:sz w:val="20"/>
-          <w:szCs w:val="20"/>
-        </w:rPr>
-        <w:t>node</w:t>
-      </w:r>
-      <w:r>
-        <w:rPr>
-          <w:rFonts w:hint="cs"/>
-          <w:sz w:val="20"/>
-          <w:szCs w:val="20"/>
-          <w:rtl/>
-        </w:rPr>
-        <w:t xml:space="preserve"> שנמצא.  </w:t>
-      </w:r>
-    </w:p>
-    <w:p>
-      <w:pPr>
-        <w:pStyle w:val="ListParagraph"/>
-        <w:bidi/>
-        <w:rPr>
-          <w:sz w:val="20"/>
-          <w:szCs w:val="20"/>
-          <w:rtl/>
-        </w:rPr>
-      </w:pPr>
-      <w:r>
-        <w:rPr>
-          <w:rFonts w:hint="cs"/>
-          <w:sz w:val="20"/>
-          <w:szCs w:val="20"/>
-          <w:rtl/>
-        </w:rPr>
-        <w:t>בקבלת ה-</w:t>
-      </w:r>
-      <w:r>
-        <w:rPr>
-          <w:sz w:val="20"/>
-          <w:szCs w:val="20"/>
-        </w:rPr>
-        <w:t>node</w:t>
-      </w:r>
-      <w:r>
-        <w:rPr>
-          <w:rFonts w:hint="cs"/>
-          <w:sz w:val="20"/>
-          <w:szCs w:val="20"/>
-          <w:rtl/>
-        </w:rPr>
-        <w:t>, נשלוף את הקבוצה שאליו מצביע ואז את מזהה הקבוצה אותו נחזיר.</w:t>
-      </w:r>
-    </w:p>
-    <w:p>
-      <w:pPr>
-        <w:pStyle w:val="ListParagraph"/>
-        <w:bidi/>
-        <w:rPr>
-          <w:sz w:val="20"/>
-          <w:szCs w:val="20"/>
-          <w:rtl/>
-        </w:rPr>
-      </w:pPr>
-    </w:p>
-    <w:p>
-      <w:pPr>
-        <w:pStyle w:val="ListParagraph"/>
-        <w:bidi/>
-        <w:rPr>
-          <w:sz w:val="20"/>
-          <w:szCs w:val="20"/>
-          <w:u w:val="single"/>
-          <w:rtl/>
-        </w:rPr>
-      </w:pPr>
-      <w:r>
-        <w:rPr>
-          <w:rFonts w:hint="cs"/>
-          <w:sz w:val="20"/>
-          <w:szCs w:val="20"/>
-          <w:u w:val="single"/>
-          <w:rtl/>
-        </w:rPr>
-        <w:t>סיבוכיות זמן</w:t>
-      </w:r>
-      <w:r>
-        <w:rPr>
-          <w:rFonts w:hint="cs"/>
-          <w:sz w:val="20"/>
-          <w:szCs w:val="20"/>
-          <w:u w:val="single"/>
-          <w:rtl/>
-        </w:rPr>
-        <w:t>:</w:t>
-      </w:r>
-    </w:p>
-    <w:p>
-      <w:pPr>
-        <w:pStyle w:val="ListParagraph"/>
-        <w:bidi/>
-        <w:rPr>
-          <w:sz w:val="20"/>
-          <w:szCs w:val="20"/>
-          <w:rtl/>
-        </w:rPr>
-      </w:pPr>
-      <w:r>
-        <w:rPr>
-          <w:rFonts w:hint="cs"/>
-          <w:sz w:val="20"/>
-          <w:szCs w:val="20"/>
-          <w:rtl/>
-        </w:rPr>
-        <w:t>נחפש את ה-</w:t>
-      </w:r>
-      <w:r>
-        <w:rPr>
-          <w:sz w:val="20"/>
-          <w:szCs w:val="20"/>
-        </w:rPr>
-        <w:t>node</w:t>
-      </w:r>
-      <w:r>
-        <w:rPr>
-          <w:rFonts w:hint="cs"/>
-          <w:sz w:val="20"/>
-          <w:szCs w:val="20"/>
-          <w:rtl/>
-        </w:rPr>
-        <w:t xml:space="preserve"> בעץ </w:t>
-      </w:r>
-      <w:r>
-        <w:rPr>
-          <w:rFonts w:hint="cs"/>
-          <w:sz w:val="20"/>
-          <w:szCs w:val="20"/>
-          <w:rtl/>
-        </w:rPr>
-        <w:t>ה</w:t>
-      </w:r>
-      <w:r>
-        <w:rPr>
-          <w:rFonts w:hint="cs"/>
-          <w:sz w:val="20"/>
-          <w:szCs w:val="20"/>
-          <w:rtl/>
-        </w:rPr>
-        <w:t xml:space="preserve">דרגות של </w:t>
-      </w:r>
-      <w:r>
-        <w:rPr>
-          <w:sz w:val="20"/>
-          <w:szCs w:val="20"/>
-        </w:rPr>
-        <w:t>m_teamsByAbility</w:t>
-      </w:r>
-      <w:r>
-        <w:rPr>
-          <w:rFonts w:hint="cs"/>
-          <w:sz w:val="20"/>
-          <w:szCs w:val="20"/>
-          <w:rtl/>
-        </w:rPr>
-        <w:t xml:space="preserve"> בסיבוכיות של </w:t>
-      </w:r>
-      <w:r>
-        <w:rPr>
-          <w:sz w:val="20"/>
-          <w:szCs w:val="20"/>
-        </w:rPr>
-        <w:t>O(log(k))</w:t>
-      </w:r>
-      <w:r>
-        <w:rPr>
-          <w:rFonts w:hint="cs"/>
-          <w:sz w:val="20"/>
-          <w:szCs w:val="20"/>
-          <w:rtl/>
-        </w:rPr>
-        <w:t xml:space="preserve"> כפי שנלמד בהרצאה, כאשר </w:t>
-      </w:r>
-      <w:r>
-        <w:rPr>
-          <w:sz w:val="20"/>
-          <w:szCs w:val="20"/>
-        </w:rPr>
-        <w:t>k</w:t>
-      </w:r>
-      <w:r>
-        <w:rPr>
-          <w:rFonts w:hint="cs"/>
-          <w:sz w:val="20"/>
-          <w:szCs w:val="20"/>
-          <w:rtl/>
-        </w:rPr>
-        <w:t xml:space="preserve"> היא כמות הקבוצות בגביע העולם.  </w:t>
-      </w:r>
-      <w:r>
-        <w:rPr>
-          <w:rFonts w:hint="cs"/>
-          <w:sz w:val="20"/>
-          <w:szCs w:val="20"/>
-          <w:rtl/>
-        </w:rPr>
-        <w:t>לאחר מציאת ה</w:t>
-      </w:r>
-      <w:r>
-        <w:rPr>
-          <w:sz w:val="20"/>
-          <w:szCs w:val="20"/>
-        </w:rPr>
-        <w:t>node</w:t>
-      </w:r>
-      <w:r>
-        <w:rPr>
-          <w:rFonts w:hint="cs"/>
-          <w:sz w:val="20"/>
-          <w:szCs w:val="20"/>
-          <w:rtl/>
-        </w:rPr>
-        <w:t xml:space="preserve"> המתאים בעץ, </w:t>
-      </w:r>
-      <w:r>
-        <w:rPr>
-          <w:rFonts w:hint="cs"/>
-          <w:sz w:val="20"/>
-          <w:szCs w:val="20"/>
-          <w:rtl/>
-        </w:rPr>
-        <w:t xml:space="preserve">הגישה לקבוצה ולמזהה שלו הוא באופן ישיר, ולכן בסיבוכיות של </w:t>
-      </w:r>
-      <w:r>
-        <w:rPr>
-          <w:sz w:val="20"/>
-          <w:szCs w:val="20"/>
-        </w:rPr>
-        <w:t>O(1)</w:t>
-      </w:r>
-      <w:r>
-        <w:rPr>
-          <w:rFonts w:hint="cs"/>
-          <w:sz w:val="20"/>
-          <w:szCs w:val="20"/>
-          <w:rtl/>
-        </w:rPr>
-        <w:t xml:space="preserve">.  לכן סך סיבוכיות הזמן עבור פעולה זו היא </w:t>
-      </w:r>
-      <w:r>
-        <w:rPr>
+        <w:t>–</w:t>
+      </w:r>
+      <w:r>
+        <w:rPr>
+          <w:rFonts w:hint="cs"/>
           <w:b/>
           <w:bCs/>
+          <w:rtl/>
+        </w:rPr>
+        <w:t xml:space="preserve"> </w:t>
+      </w:r>
+    </w:p>
+    <w:p>
+      <w:pPr>
+        <w:pStyle w:val="ListParagraph"/>
+        <w:bidi/>
+        <w:rPr>
+          <w:sz w:val="20"/>
+          <w:szCs w:val="20"/>
+          <w:rtl/>
+        </w:rPr>
+      </w:pPr>
+      <w:r>
+        <w:rPr>
+          <w:rFonts w:hint="cs"/>
+          <w:sz w:val="20"/>
+          <w:szCs w:val="20"/>
+          <w:rtl/>
+        </w:rPr>
+        <w:t xml:space="preserve">נחזיר את </w:t>
+      </w:r>
+      <w:r>
+        <w:rPr>
+          <w:rFonts w:hint="cs"/>
+          <w:sz w:val="20"/>
+          <w:szCs w:val="20"/>
+          <w:rtl/>
+        </w:rPr>
+        <w:t>המזהה של השחקן בעל היכולת ה-</w:t>
+      </w:r>
+      <w:proofErr w:type="spellStart"/>
+      <w:r>
+        <w:rPr>
+          <w:sz w:val="20"/>
+          <w:szCs w:val="20"/>
+        </w:rPr>
+        <w:t>i</w:t>
+      </w:r>
+      <w:proofErr w:type="spellEnd"/>
+      <w:r>
+        <w:rPr>
+          <w:rFonts w:hint="cs"/>
+          <w:sz w:val="20"/>
+          <w:szCs w:val="20"/>
+          <w:rtl/>
+        </w:rPr>
+        <w:t>.</w:t>
+      </w:r>
+    </w:p>
+    <w:p>
+      <w:pPr>
+        <w:pStyle w:val="ListParagraph"/>
+        <w:bidi/>
+        <w:rPr>
+          <w:sz w:val="20"/>
+          <w:szCs w:val="20"/>
+          <w:rtl/>
+        </w:rPr>
+      </w:pPr>
+      <w:r>
+        <w:rPr>
+          <w:rFonts w:hint="cs"/>
+          <w:sz w:val="20"/>
+          <w:szCs w:val="20"/>
+          <w:rtl/>
+        </w:rPr>
+        <w:t xml:space="preserve">ראשית נבדוק את תקינות הקלט, ונחזיר </w:t>
+      </w:r>
+      <w:r>
+        <w:rPr>
+          <w:rFonts w:hint="cs"/>
+          <w:sz w:val="20"/>
+          <w:szCs w:val="20"/>
+        </w:rPr>
+        <w:t>FAILURE</w:t>
+      </w:r>
+      <w:r>
+        <w:rPr>
+          <w:rFonts w:hint="cs"/>
+          <w:sz w:val="20"/>
+          <w:szCs w:val="20"/>
+          <w:rtl/>
+        </w:rPr>
+        <w:t xml:space="preserve"> אם התקבל אינדקס </w:t>
+      </w:r>
+      <w:proofErr w:type="spellStart"/>
+      <w:r>
+        <w:rPr>
+          <w:sz w:val="20"/>
+          <w:szCs w:val="20"/>
+        </w:rPr>
+        <w:t>i</w:t>
+      </w:r>
+      <w:proofErr w:type="spellEnd"/>
+      <w:r>
+        <w:rPr>
+          <w:rFonts w:hint="cs"/>
+          <w:sz w:val="20"/>
+          <w:szCs w:val="20"/>
+          <w:rtl/>
+        </w:rPr>
+        <w:t xml:space="preserve"> שלילי, אם אין קבוצות בגביע העולם כלל, או אם האינדקס </w:t>
+      </w:r>
+      <w:proofErr w:type="spellStart"/>
+      <w:r>
+        <w:rPr>
+          <w:sz w:val="20"/>
+          <w:szCs w:val="20"/>
+        </w:rPr>
+        <w:t>i</w:t>
+      </w:r>
+      <w:proofErr w:type="spellEnd"/>
+      <w:r>
+        <w:rPr>
+          <w:rFonts w:hint="cs"/>
+          <w:sz w:val="20"/>
+          <w:szCs w:val="20"/>
+          <w:rtl/>
+        </w:rPr>
+        <w:t xml:space="preserve"> שהתקבל גדול מכמות הקבוצות בגביע העולם</w:t>
+      </w:r>
+      <w:r>
+        <w:rPr>
+          <w:rFonts w:hint="cs"/>
+          <w:sz w:val="20"/>
+          <w:szCs w:val="20"/>
+          <w:rtl/>
+        </w:rPr>
+        <w:t xml:space="preserve">.  </w:t>
+      </w:r>
+      <w:r>
+        <w:rPr>
+          <w:rFonts w:hint="cs"/>
+          <w:sz w:val="20"/>
+          <w:szCs w:val="20"/>
+          <w:rtl/>
+        </w:rPr>
+        <w:t xml:space="preserve">נתחיל בחיפוש אחר האינדקס הזה בעץ </w:t>
+      </w:r>
+      <w:proofErr w:type="spellStart"/>
+      <w:r>
+        <w:rPr>
+          <w:sz w:val="20"/>
+          <w:szCs w:val="20"/>
+        </w:rPr>
+        <w:t>m_teamsByAbility</w:t>
+      </w:r>
+      <w:proofErr w:type="spellEnd"/>
+      <w:r>
+        <w:rPr>
+          <w:rFonts w:hint="cs"/>
+          <w:sz w:val="20"/>
+          <w:szCs w:val="20"/>
+          <w:rtl/>
+        </w:rPr>
+        <w:t>, שהוא עץ דרגות בו הקבוצות מסודרות לפי היכולת של הקבוצה (אשר היא סכום היכולות של כלל שחקניה)</w:t>
+      </w:r>
+      <w:r>
+        <w:rPr>
+          <w:rFonts w:hint="cs"/>
+          <w:sz w:val="20"/>
+          <w:szCs w:val="20"/>
+          <w:rtl/>
+        </w:rPr>
+        <w:t>.</w:t>
+      </w:r>
+      <w:r>
+        <w:rPr>
+          <w:rFonts w:hint="cs"/>
+          <w:sz w:val="20"/>
+          <w:szCs w:val="20"/>
+          <w:rtl/>
+        </w:rPr>
+        <w:t xml:space="preserve">  נרד בעץ דרגות עד הגעה ל-</w:t>
+      </w:r>
+      <w:r>
+        <w:rPr>
+          <w:sz w:val="20"/>
+          <w:szCs w:val="20"/>
+        </w:rPr>
+        <w:t>node</w:t>
+      </w:r>
+      <w:r>
+        <w:rPr>
+          <w:rFonts w:hint="cs"/>
+          <w:sz w:val="20"/>
+          <w:szCs w:val="20"/>
+          <w:rtl/>
+        </w:rPr>
+        <w:t xml:space="preserve"> עם האינדקס המתאים, ונחזיר את ה-</w:t>
+      </w:r>
+      <w:r>
+        <w:rPr>
+          <w:sz w:val="20"/>
+          <w:szCs w:val="20"/>
+        </w:rPr>
+        <w:t>node</w:t>
+      </w:r>
+      <w:r>
+        <w:rPr>
+          <w:rFonts w:hint="cs"/>
+          <w:sz w:val="20"/>
+          <w:szCs w:val="20"/>
+          <w:rtl/>
+        </w:rPr>
+        <w:t xml:space="preserve"> שנמצא.  </w:t>
+      </w:r>
+    </w:p>
+    <w:p>
+      <w:pPr>
+        <w:pStyle w:val="ListParagraph"/>
+        <w:bidi/>
+        <w:rPr>
+          <w:sz w:val="20"/>
+          <w:szCs w:val="20"/>
+          <w:rtl/>
+        </w:rPr>
+      </w:pPr>
+      <w:r>
+        <w:rPr>
+          <w:rFonts w:hint="cs"/>
+          <w:sz w:val="20"/>
+          <w:szCs w:val="20"/>
+          <w:rtl/>
+        </w:rPr>
+        <w:t>בקבלת ה-</w:t>
+      </w:r>
+      <w:r>
+        <w:rPr>
+          <w:sz w:val="20"/>
+          <w:szCs w:val="20"/>
+        </w:rPr>
+        <w:t>node</w:t>
+      </w:r>
+      <w:r>
+        <w:rPr>
+          <w:rFonts w:hint="cs"/>
+          <w:sz w:val="20"/>
+          <w:szCs w:val="20"/>
+          <w:rtl/>
+        </w:rPr>
+        <w:t>, נשלוף את הקבוצה שאליו מצביע ואז את מזהה הקבוצה אותו נחזיר.</w:t>
+      </w:r>
+    </w:p>
+    <w:p>
+      <w:pPr>
+        <w:pStyle w:val="ListParagraph"/>
+        <w:bidi/>
+        <w:rPr>
+          <w:sz w:val="20"/>
+          <w:szCs w:val="20"/>
+          <w:rtl/>
+        </w:rPr>
+      </w:pPr>
+    </w:p>
+    <w:p>
+      <w:pPr>
+        <w:pStyle w:val="ListParagraph"/>
+        <w:bidi/>
+        <w:rPr>
+          <w:sz w:val="20"/>
+          <w:szCs w:val="20"/>
+          <w:u w:val="single"/>
+          <w:rtl/>
+        </w:rPr>
+      </w:pPr>
+      <w:r>
+        <w:rPr>
+          <w:rFonts w:hint="cs"/>
+          <w:sz w:val="20"/>
+          <w:szCs w:val="20"/>
+          <w:u w:val="single"/>
+          <w:rtl/>
+        </w:rPr>
+        <w:t>סיבוכיות זמן</w:t>
+      </w:r>
+      <w:r>
+        <w:rPr>
+          <w:rFonts w:hint="cs"/>
+          <w:sz w:val="20"/>
+          <w:szCs w:val="20"/>
+          <w:u w:val="single"/>
+          <w:rtl/>
+        </w:rPr>
+        <w:t>:</w:t>
+      </w:r>
+    </w:p>
+    <w:p>
+      <w:pPr>
+        <w:pStyle w:val="ListParagraph"/>
+        <w:bidi/>
+        <w:rPr>
+          <w:sz w:val="20"/>
+          <w:szCs w:val="20"/>
+          <w:rtl/>
+        </w:rPr>
+      </w:pPr>
+      <w:r>
+        <w:rPr>
+          <w:rFonts w:hint="cs"/>
+          <w:sz w:val="20"/>
+          <w:szCs w:val="20"/>
+          <w:rtl/>
+        </w:rPr>
+        <w:t>נחפש את ה-</w:t>
+      </w:r>
+      <w:r>
+        <w:rPr>
+          <w:sz w:val="20"/>
+          <w:szCs w:val="20"/>
+        </w:rPr>
+        <w:t>node</w:t>
+      </w:r>
+      <w:r>
+        <w:rPr>
+          <w:rFonts w:hint="cs"/>
+          <w:sz w:val="20"/>
+          <w:szCs w:val="20"/>
+          <w:rtl/>
+        </w:rPr>
+        <w:t xml:space="preserve"> בעץ </w:t>
+      </w:r>
+      <w:r>
+        <w:rPr>
+          <w:rFonts w:hint="cs"/>
+          <w:sz w:val="20"/>
+          <w:szCs w:val="20"/>
+          <w:rtl/>
+        </w:rPr>
+        <w:t>ה</w:t>
+      </w:r>
+      <w:r>
+        <w:rPr>
+          <w:rFonts w:hint="cs"/>
+          <w:sz w:val="20"/>
+          <w:szCs w:val="20"/>
+          <w:rtl/>
+        </w:rPr>
+        <w:t xml:space="preserve">דרגות של </w:t>
+      </w:r>
+      <w:proofErr w:type="spellStart"/>
+      <w:r>
+        <w:rPr>
+          <w:sz w:val="20"/>
+          <w:szCs w:val="20"/>
+        </w:rPr>
+        <w:t>m_teamsByAbility</w:t>
+      </w:r>
+      <w:proofErr w:type="spellEnd"/>
+      <w:r>
+        <w:rPr>
+          <w:rFonts w:hint="cs"/>
+          <w:sz w:val="20"/>
+          <w:szCs w:val="20"/>
+          <w:rtl/>
+        </w:rPr>
+        <w:t xml:space="preserve"> בסיבוכיות של </w:t>
+      </w:r>
+      <w:r>
+        <w:rPr>
           <w:sz w:val="20"/>
           <w:szCs w:val="20"/>
         </w:rPr>
@@ -11651,30 +11747,116 @@
       <w:r>
         <w:rPr>
           <w:rFonts w:hint="cs"/>
+          <w:sz w:val="20"/>
+          <w:szCs w:val="20"/>
+          <w:rtl/>
+        </w:rPr>
+        <w:t xml:space="preserve"> כפי שנלמד בהרצאה, כאשר </w:t>
+      </w:r>
+      <w:r>
+        <w:rPr>
+          <w:sz w:val="20"/>
+          <w:szCs w:val="20"/>
+        </w:rPr>
+        <w:t>k</w:t>
+      </w:r>
+      <w:r>
+        <w:rPr>
+          <w:rFonts w:hint="cs"/>
+          <w:sz w:val="20"/>
+          <w:szCs w:val="20"/>
+          <w:rtl/>
+        </w:rPr>
+        <w:t xml:space="preserve"> היא כמות הקבוצות בגביע העולם.  </w:t>
+      </w:r>
+      <w:r>
+        <w:rPr>
+          <w:rFonts w:hint="cs"/>
+          <w:sz w:val="20"/>
+          <w:szCs w:val="20"/>
+          <w:rtl/>
+        </w:rPr>
+        <w:t>לאחר מציאת ה</w:t>
+      </w:r>
+      <w:r>
+        <w:rPr>
+          <w:sz w:val="20"/>
+          <w:szCs w:val="20"/>
+        </w:rPr>
+        <w:t>node</w:t>
+      </w:r>
+      <w:r>
+        <w:rPr>
+          <w:rFonts w:hint="cs"/>
+          <w:sz w:val="20"/>
+          <w:szCs w:val="20"/>
+          <w:rtl/>
+        </w:rPr>
+        <w:t xml:space="preserve"> המתאים בעץ, </w:t>
+      </w:r>
+      <w:r>
+        <w:rPr>
+          <w:rFonts w:hint="cs"/>
+          <w:sz w:val="20"/>
+          <w:szCs w:val="20"/>
+          <w:rtl/>
+        </w:rPr>
+        <w:t xml:space="preserve">הגישה לקבוצה ולמזהה שלו הוא באופן ישיר, ולכן בסיבוכיות של </w:t>
+      </w:r>
+      <w:r>
+        <w:rPr>
+          <w:sz w:val="20"/>
+          <w:szCs w:val="20"/>
+        </w:rPr>
+        <w:t>O(1)</w:t>
+      </w:r>
+      <w:r>
+        <w:rPr>
+          <w:rFonts w:hint="cs"/>
+          <w:sz w:val="20"/>
+          <w:szCs w:val="20"/>
+          <w:rtl/>
+        </w:rPr>
+        <w:t xml:space="preserve">.  לכן סך סיבוכיות הזמן עבור פעולה זו היא </w:t>
+      </w:r>
+      <w:r>
+        <w:rPr>
           <w:b/>
           <w:bCs/>
           <w:sz w:val="20"/>
           <w:szCs w:val="20"/>
-          <w:rtl/>
-        </w:rPr>
-        <w:t xml:space="preserve">.  </w:t>
-      </w:r>
-    </w:p>
-    <w:p>
-      <w:pPr>
-        <w:bidi/>
-        <w:rPr>
+        </w:rPr>
+        <w:t>O(log(k))</w:t>
+      </w:r>
+      <w:r>
+        <w:rPr>
+          <w:rFonts w:hint="cs"/>
           <w:b/>
           <w:bCs/>
-        </w:rPr>
-      </w:pPr>
-      <w:r>
+          <w:sz w:val="20"/>
+          <w:szCs w:val="20"/>
+          <w:rtl/>
+        </w:rPr>
+        <w:t xml:space="preserve">.  </w:t>
+      </w:r>
+    </w:p>
+    <w:p>
+      <w:pPr>
+        <w:bidi/>
         <w:rPr>
           <w:b/>
           <w:bCs/>
         </w:rPr>
+      </w:pPr>
+      <w:proofErr w:type="spellStart"/>
+      <w:r>
+        <w:rPr>
+          <w:b/>
+          <w:bCs/>
+        </w:rPr>
         <w:t>get_partial_spirit</w:t>
       </w:r>
+      <w:proofErr w:type="spellEnd"/>
       <w:r>
         <w:rPr>
           <w:rFonts w:hint="cs"/>
@@ -12008,6 +12190,7 @@
         </w:rPr>
         <w:t>כעת השחקן מצביע ישירות על שורש ה"עץ ההפוך" של שחקני הקבוצה, שהוא מצביע על הקבוצה המתאימה.  נבדוק אם שורש ה"עץ ההפוך" של שחקני הקבוצה מצביע ל-</w:t>
       </w:r>
+      <w:proofErr w:type="spellStart"/>
       <w:r>
         <w:rPr>
           <w:sz w:val="20"/>
@@ -12015,6 +12198,7 @@
         </w:rPr>
         <w:t>nullptr</w:t>
       </w:r>
+      <w:proofErr w:type="spellEnd"/>
       <w:r>
         <w:rPr>
           <w:rFonts w:hint="cs"/>
@@ -12324,6 +12508,7 @@
         </w:rPr>
         <w:t xml:space="preserve"> (פעולה </w:t>
       </w:r>
+      <w:proofErr w:type="spellStart"/>
       <w:r>
         <w:rPr>
           <w:sz w:val="20"/>
@@ -12331,6 +12516,7 @@
         </w:rPr>
         <w:t>add_player</w:t>
       </w:r>
+      <w:proofErr w:type="spellEnd"/>
       <w:r>
         <w:rPr>
           <w:rFonts w:hint="cs"/>
@@ -12544,6 +12730,7 @@
         </w:rPr>
         <w:t xml:space="preserve">, כפל משתנים מטיפוס </w:t>
       </w:r>
+      <w:proofErr w:type="spellStart"/>
       <w:r>
         <w:rPr>
           <w:sz w:val="20"/>
@@ -12551,6 +12738,7 @@
         </w:rPr>
         <w:t>permutation_t</w:t>
       </w:r>
+      <w:proofErr w:type="spellEnd"/>
       <w:r>
         <w:rPr>
           <w:rFonts w:hint="cs"/>
@@ -12624,6 +12812,7 @@
         </w:rPr>
         <w:t xml:space="preserve"> בכל הפעולות (חוץ מ-</w:t>
       </w:r>
+      <w:proofErr w:type="spellStart"/>
       <w:r>
         <w:rPr>
           <w:sz w:val="20"/>
@@ -12631,6 +12820,7 @@
         </w:rPr>
         <w:t>add_player</w:t>
       </w:r>
+      <w:proofErr w:type="spellEnd"/>
       <w:r>
         <w:rPr>
           <w:rFonts w:hint="cs"/>
@@ -12793,6 +12983,7 @@
           <w:rtl/>
         </w:rPr>
       </w:pPr>
+      <w:proofErr w:type="spellStart"/>
       <w:r>
         <w:rPr>
           <w:b/>
@@ -12800,6 +12991,7 @@
         </w:rPr>
         <w:t>buy_team</w:t>
       </w:r>
+      <w:proofErr w:type="spellEnd"/>
       <w:r>
         <w:rPr>
           <w:rFonts w:hint="cs"/>
@@ -12900,6 +13092,7 @@
         </w:rPr>
         <w:t xml:space="preserve">נחפש את הקבוצות בעץ </w:t>
       </w:r>
+      <w:proofErr w:type="spellStart"/>
       <w:r>
         <w:rPr>
           <w:sz w:val="20"/>
@@ -12907,6 +13100,7 @@
         </w:rPr>
         <w:t>m_teamsByID</w:t>
       </w:r>
+      <w:proofErr w:type="spellEnd"/>
       <w:r>
         <w:rPr>
           <w:rFonts w:hint="cs"/>
@@ -13534,6 +13728,7 @@
         </w:rPr>
         <w:t xml:space="preserve">נסיר את הקבוצה שנקנתה על ידי פעולת </w:t>
       </w:r>
+      <w:proofErr w:type="spellStart"/>
       <w:r>
         <w:rPr>
           <w:sz w:val="20"/>
@@ -13548,6 +13743,7 @@
         </w:rPr>
         <w:t>_team</w:t>
       </w:r>
+      <w:proofErr w:type="spellEnd"/>
       <w:r>
         <w:rPr>
           <w:rFonts w:hint="cs"/>
@@ -13557,6 +13753,7 @@
         </w:rPr>
         <w:t xml:space="preserve"> המתוארת למעלה, ונסיר ונכניס מחדש את הקבוצה שקנתה לעץ הדרגות </w:t>
       </w:r>
+      <w:proofErr w:type="spellStart"/>
       <w:r>
         <w:rPr>
           <w:sz w:val="20"/>
@@ -13564,6 +13761,7 @@
         </w:rPr>
         <w:t>m_teamsByAbility</w:t>
       </w:r>
+      <w:proofErr w:type="spellEnd"/>
       <w:r>
         <w:rPr>
           <w:rFonts w:hint="cs"/>
@@ -13706,6 +13904,7 @@
         </w:rPr>
         <w:t xml:space="preserve"> של </w:t>
       </w:r>
+      <w:proofErr w:type="spellStart"/>
       <w:r>
         <w:rPr>
           <w:sz w:val="20"/>
@@ -13713,6 +13912,7 @@
         </w:rPr>
         <w:t>m_teamsByID</w:t>
       </w:r>
+      <w:proofErr w:type="spellEnd"/>
       <w:r>
         <w:rPr>
           <w:rFonts w:hint="cs"/>
@@ -13811,6 +14011,7 @@
         </w:rPr>
         <w:t xml:space="preserve"> בכל הפעולות (חוץ מ</w:t>
       </w:r>
+      <w:proofErr w:type="spellStart"/>
       <w:r>
         <w:rPr>
           <w:sz w:val="20"/>
@@ -13818,6 +14019,7 @@
         </w:rPr>
         <w:t>add_player</w:t>
       </w:r>
+      <w:proofErr w:type="spellEnd"/>
       <w:r>
         <w:rPr>
           <w:rFonts w:hint="cs"/>
@@ -14073,6 +14275,7 @@
         </w:rPr>
         <w:t xml:space="preserve">כפל וחישוב הפיך של משתנים מטיפוס </w:t>
       </w:r>
+      <w:proofErr w:type="spellStart"/>
       <w:r>
         <w:rPr>
           <w:sz w:val="20"/>
@@ -14080,6 +14283,7 @@
         </w:rPr>
         <w:t>permutation_t</w:t>
       </w:r>
+      <w:proofErr w:type="spellEnd"/>
       <w:r>
         <w:rPr>
           <w:rFonts w:hint="cs"/>
@@ -14159,6 +14363,7 @@
         </w:rPr>
         <w:t xml:space="preserve">הסרת הקבוצה בעזרת פעולת </w:t>
       </w:r>
+      <w:proofErr w:type="spellStart"/>
       <w:r>
         <w:rPr>
           <w:sz w:val="20"/>
@@ -14166,6 +14371,7 @@
         </w:rPr>
         <w:t>remove_team</w:t>
       </w:r>
+      <w:proofErr w:type="spellEnd"/>
       <w:r>
         <w:rPr>
           <w:rFonts w:hint="cs"/>
@@ -14209,6 +14415,7 @@
         </w:rPr>
         <w:t xml:space="preserve">הסרת הקבוצה מהעץ דרגות </w:t>
       </w:r>
+      <w:proofErr w:type="spellStart"/>
       <w:r>
         <w:rPr>
           <w:sz w:val="20"/>
@@ -14216,6 +14423,7 @@
         </w:rPr>
         <w:t>m_teamsByAbility</w:t>
       </w:r>
+      <w:proofErr w:type="spellEnd"/>
       <w:r>
         <w:rPr>
           <w:rFonts w:hint="cs"/>
@@ -14322,6 +14530,7 @@
         </w:rPr>
         <w:t xml:space="preserve"> בעץ הדרגות </w:t>
       </w:r>
+      <w:proofErr w:type="spellStart"/>
       <w:r>
         <w:rPr>
           <w:sz w:val="20"/>
@@ -14329,6 +14538,7 @@
         </w:rPr>
         <w:t>m_teamsByAbility</w:t>
       </w:r>
+      <w:proofErr w:type="spellEnd"/>
       <w:r>
         <w:rPr>
           <w:rFonts w:hint="cs"/>
@@ -15247,7 +15457,7 @@
         <w:rFonts w:asciiTheme="minorHAnsi" w:eastAsiaTheme="minorHAnsi" w:hAnsiTheme="minorHAnsi" w:cstheme="minorBidi"/>
         <w:sz w:val="22"/>
         <w:szCs w:val="22"/>
-        <w:lang w:eastAsia="en-US" w:bidi="he-IL"/>
+        <w:lang w:val="en-IL" w:eastAsia="en-US" w:bidi="he-IL"/>
       </w:rPr>
     </w:rPrDefault>
     <w:pPrDefault>

</xml_diff>